<commit_message>
docs: add ADR sections to Word documents (Root, Core, API, UI)
Co-Authored-By: Lee <lcassin@cassinfo.com>
</commit_message>
<xml_diff>
--- a/Documents/Business/API.README.docx
+++ b/Documents/Business/API.README.docx
@@ -15308,6 +15308,46 @@
         <w:t xml:space="preserve">: /health, /health/ready, /health/live for orchestration</w:t>
       </w:r>
     </w:p>
+    <w:p>
+      <w:pPr>
+        <w:pStyle w:val="Heading2"/>
+      </w:pPr>
+      <w:r>
+        <w:t>ADR API Endpoints (December 2025)</w:t>
+      </w:r>
+    </w:p>
+    <w:p>
+      <w:pPr>
+        <w:pStyle w:val="BodyText"/>
+      </w:pPr>
+      <w:r>
+        <w:t>The AdrController provides endpoints for ADR accounts, jobs, and orchestration under /api/adr.</w:t>
+      </w:r>
+    </w:p>
+    <w:p>
+      <w:pPr>
+        <w:pStyle w:val="Compact"/>
+      </w:pPr>
+      <w:r>
+        <w:t>Account Endpoints: GET /accounts (list), GET /accounts/{id}, PUT /accounts/{id}/billing, DELETE /accounts/{id}/override</w:t>
+      </w:r>
+    </w:p>
+    <w:p>
+      <w:pPr>
+        <w:pStyle w:val="Compact"/>
+      </w:pPr>
+      <w:r>
+        <w:t>Job Endpoints: GET /jobs (list), GET /jobs/{id}, POST /jobs/{id}/refire</w:t>
+      </w:r>
+    </w:p>
+    <w:p>
+      <w:pPr>
+        <w:pStyle w:val="Compact"/>
+      </w:pPr>
+      <w:r>
+        <w:t>Orchestration: POST /orchestrate/sync-accounts, /create-jobs, /run-full-cycle, /run-background; GET /orchestrate/current, /history</w:t>
+      </w:r>
+    </w:p>
     <w:sectPr/>
   </w:body>
 </w:document>

</xml_diff>